<commit_message>
revisions to Repo Overview doc
</commit_message>
<xml_diff>
--- a/Repo Overview.docx
+++ b/Repo Overview.docx
@@ -24,13 +24,37 @@
         <w:t xml:space="preserve"> equipped with the</w:t>
       </w:r>
       <w:r>
-        <w:t xml:space="preserve"> ability to read and verify mDL data extracted from an EWA device. </w:t>
+        <w:t xml:space="preserve"> ability to read and verify </w:t>
+      </w:r>
+      <w:proofErr w:type="spellStart"/>
+      <w:r>
+        <w:t>mDL</w:t>
+      </w:r>
+      <w:proofErr w:type="spellEnd"/>
+      <w:r>
+        <w:t xml:space="preserve"> data extracted from </w:t>
+      </w:r>
+      <w:proofErr w:type="gramStart"/>
+      <w:r>
+        <w:t>an</w:t>
+      </w:r>
+      <w:proofErr w:type="gramEnd"/>
+      <w:r>
+        <w:t xml:space="preserve"> EWA device. </w:t>
       </w:r>
       <w:r>
         <w:t xml:space="preserve">The data transfer is executed via an ISO 1803-5 compliant </w:t>
       </w:r>
       <w:r>
-        <w:t xml:space="preserve">NFC/Wifi-Aware handoff sequence. </w:t>
+        <w:t>NFC/</w:t>
+      </w:r>
+      <w:proofErr w:type="spellStart"/>
+      <w:r>
+        <w:t>Wifi</w:t>
+      </w:r>
+      <w:proofErr w:type="spellEnd"/>
+      <w:r>
+        <w:t xml:space="preserve">-Aware handoff sequence. </w:t>
       </w:r>
       <w:r>
         <w:t>The term</w:t>
@@ -42,7 +66,15 @@
         <w:t xml:space="preserve"> will be connected to a CAT</w:t>
       </w:r>
       <w:r>
-        <w:t xml:space="preserve"> machine via usb.</w:t>
+        <w:t xml:space="preserve"> machine via </w:t>
+      </w:r>
+      <w:proofErr w:type="spellStart"/>
+      <w:r>
+        <w:t>usb</w:t>
+      </w:r>
+      <w:proofErr w:type="spellEnd"/>
+      <w:r>
+        <w:t>.</w:t>
       </w:r>
     </w:p>
     <w:p>
@@ -64,13 +96,24 @@
         <w:t>CAT-side</w:t>
       </w:r>
       <w:r>
-        <w:t xml:space="preserve"> usb driver that I've writ</w:t>
+        <w:t xml:space="preserve"> </w:t>
+      </w:r>
+      <w:proofErr w:type="spellStart"/>
+      <w:r>
+        <w:t>usb</w:t>
+      </w:r>
+      <w:proofErr w:type="spellEnd"/>
+      <w:r>
+        <w:t xml:space="preserve"> driver that I've writ</w:t>
       </w:r>
       <w:r>
         <w:t>ten is to enable effective USB half-duplex</w:t>
       </w:r>
       <w:r>
-        <w:t xml:space="preserve"> and d</w:t>
+        <w:t xml:space="preserve"> </w:t>
+      </w:r>
+      <w:r>
+        <w:t>d</w:t>
       </w:r>
       <w:r>
         <w:t>ata transfer between the dongle</w:t>
@@ -100,16 +143,65 @@
         <w:t>usb4java, a java wrapped C library, for</w:t>
       </w:r>
       <w:r>
-        <w:t xml:space="preserve"> host-side operations and android.hardware.usb cla</w:t>
+        <w:t xml:space="preserve"> host-side operations and </w:t>
+      </w:r>
+      <w:proofErr w:type="spellStart"/>
+      <w:r>
+        <w:t>android.hardware.usb</w:t>
+      </w:r>
+      <w:proofErr w:type="spellEnd"/>
+      <w:r>
+        <w:t xml:space="preserve"> cla</w:t>
       </w:r>
       <w:r>
         <w:t>sses for de</w:t>
       </w:r>
       <w:r>
-        <w:t>vice-side operations. Unfortunately, I was unable to successfully transfer data from the PC to the Hikey board as my testing was cut short by a hapless corruption of crucial Hikey system fil</w:t>
-      </w:r>
-      <w:r>
-        <w:t>es which disabled adb over usb capabilities.</w:t>
+        <w:t xml:space="preserve">vice-side operations. </w:t>
+      </w:r>
+      <w:r>
+        <w:t>Unfortunately, I was unable to verify whether or not the driver facilitated a suc</w:t>
+      </w:r>
+      <w:r>
+        <w:t xml:space="preserve">cessful data exchange between my PC and the </w:t>
+      </w:r>
+      <w:proofErr w:type="spellStart"/>
+      <w:r>
+        <w:t>Hikey</w:t>
+      </w:r>
+      <w:proofErr w:type="spellEnd"/>
+      <w:r>
+        <w:t xml:space="preserve"> board </w:t>
+      </w:r>
+      <w:r>
+        <w:t xml:space="preserve">as my testing was cut short by a hapless corruption of crucial </w:t>
+      </w:r>
+      <w:proofErr w:type="spellStart"/>
+      <w:r>
+        <w:t>Hikey</w:t>
+      </w:r>
+      <w:proofErr w:type="spellEnd"/>
+      <w:r>
+        <w:t xml:space="preserve"> system fil</w:t>
+      </w:r>
+      <w:r>
+        <w:t xml:space="preserve">es which disabled </w:t>
+      </w:r>
+      <w:proofErr w:type="spellStart"/>
+      <w:r>
+        <w:t>adb</w:t>
+      </w:r>
+      <w:proofErr w:type="spellEnd"/>
+      <w:r>
+        <w:t xml:space="preserve"> over </w:t>
+      </w:r>
+      <w:proofErr w:type="spellStart"/>
+      <w:r>
+        <w:t>usb</w:t>
+      </w:r>
+      <w:proofErr w:type="spellEnd"/>
+      <w:r>
+        <w:t xml:space="preserve"> capabilities.</w:t>
       </w:r>
     </w:p>
     <w:p>
@@ -126,19 +218,64 @@
         <w:t>master</w:t>
       </w:r>
       <w:r>
-        <w:t xml:space="preserve"> branch with filepath: host\procedural. There are two object-oriented drivers under the </w:t>
-      </w:r>
+        <w:t xml:space="preserve"> branch with </w:t>
+      </w:r>
+      <w:proofErr w:type="spellStart"/>
+      <w:r>
+        <w:t>filepath</w:t>
+      </w:r>
+      <w:proofErr w:type="spellEnd"/>
+      <w:r>
+        <w:t xml:space="preserve">: host\procedural. There are two object-oriented drivers under the </w:t>
+      </w:r>
+      <w:proofErr w:type="spellStart"/>
       <w:r>
         <w:t>master</w:t>
       </w:r>
       <w:r>
-        <w:t>branch with file</w:t>
-      </w:r>
-      <w:r>
-        <w:t>path: host\oop\async and host\o</w:t>
-      </w:r>
-      <w:r>
-        <w:t>op\sync, respectively. The former transfers data in an asynchronous manner</w:t>
+        <w:t>branch</w:t>
+      </w:r>
+      <w:proofErr w:type="spellEnd"/>
+      <w:r>
+        <w:t xml:space="preserve"> with </w:t>
+      </w:r>
+      <w:proofErr w:type="spellStart"/>
+      <w:r>
+        <w:t>file</w:t>
+      </w:r>
+      <w:r>
+        <w:t>path</w:t>
+      </w:r>
+      <w:proofErr w:type="spellEnd"/>
+      <w:r>
+        <w:t>: host\</w:t>
+      </w:r>
+      <w:proofErr w:type="spellStart"/>
+      <w:r>
+        <w:t>oop</w:t>
+      </w:r>
+      <w:proofErr w:type="spellEnd"/>
+      <w:r>
+        <w:t>\</w:t>
+      </w:r>
+      <w:proofErr w:type="spellStart"/>
+      <w:r>
+        <w:t>async</w:t>
+      </w:r>
+      <w:proofErr w:type="spellEnd"/>
+      <w:r>
+        <w:t xml:space="preserve"> and host\</w:t>
+      </w:r>
+      <w:proofErr w:type="spellStart"/>
+      <w:r>
+        <w:t>o</w:t>
+      </w:r>
+      <w:r>
+        <w:t>op</w:t>
+      </w:r>
+      <w:proofErr w:type="spellEnd"/>
+      <w:r>
+        <w:t>\sync, respectively. The former transfers data in an asynchronous manner</w:t>
       </w:r>
       <w:r>
         <w:t xml:space="preserve"> which allows for a degree of simultaneity without multithreading</w:t>
@@ -160,7 +297,42 @@
         <w:ind w:firstLine="720"/>
       </w:pPr>
       <w:r>
-        <w:t xml:space="preserve">The dongle-side application is located under the master branch under the device folder. It is triggered once the hikey is in accessory mode and uses a FileInputStream and FileOutputStream object to read/write data from/to the windows machine. </w:t>
+        <w:t>The dongle-side application is located under the master branch under the device folder. It is triggered once</w:t>
+      </w:r>
+      <w:r>
+        <w:t xml:space="preserve"> the </w:t>
+      </w:r>
+      <w:proofErr w:type="spellStart"/>
+      <w:r>
+        <w:t>hikey</w:t>
+      </w:r>
+      <w:proofErr w:type="spellEnd"/>
+      <w:r>
+        <w:t xml:space="preserve"> is in accessory mode and enters an infinite loop in which it constantly tries to read in data from the host (using </w:t>
+      </w:r>
+      <w:proofErr w:type="spellStart"/>
+      <w:r>
+        <w:t>FileInputStream</w:t>
+      </w:r>
+      <w:proofErr w:type="spellEnd"/>
+      <w:r>
+        <w:t xml:space="preserve">) and, once it succeeds in doing so, sends a </w:t>
+      </w:r>
+      <w:proofErr w:type="spellStart"/>
+      <w:r>
+        <w:t>USBResponse</w:t>
+      </w:r>
+      <w:proofErr w:type="spellEnd"/>
+      <w:r>
+        <w:t xml:space="preserve"> proto object (using </w:t>
+      </w:r>
+      <w:proofErr w:type="spellStart"/>
+      <w:r>
+        <w:t>FileOutputStream</w:t>
+      </w:r>
+      <w:proofErr w:type="spellEnd"/>
+      <w:r>
+        <w:t>). This process is repeated for an indefinite number of iterations.</w:t>
       </w:r>
     </w:p>
     <w:p>
@@ -182,7 +354,15 @@
         <w:t xml:space="preserve">buffers. Early on, </w:t>
       </w:r>
       <w:r>
-        <w:t>I wrote a fairly naïve but functional program that transforms java objects directly into protobuf generated class</w:t>
+        <w:t xml:space="preserve">I wrote a fairly naïve but functional program that transforms java objects directly into </w:t>
+      </w:r>
+      <w:proofErr w:type="spellStart"/>
+      <w:r>
+        <w:t>protobuf</w:t>
+      </w:r>
+      <w:proofErr w:type="spellEnd"/>
+      <w:r>
+        <w:t xml:space="preserve"> generated class</w:t>
       </w:r>
       <w:r>
         <w:t>es</w:t>
@@ -194,13 +374,21 @@
         <w:t>cases</w:t>
       </w:r>
       <w:r>
-        <w:t xml:space="preserve"> but can handle nested object</w:t>
+        <w:t xml:space="preserve"> but can handle nested </w:t>
+      </w:r>
+      <w:proofErr w:type="gramStart"/>
+      <w:r>
+        <w:t>object</w:t>
       </w:r>
       <w:r>
         <w:t>s</w:t>
       </w:r>
       <w:r>
-        <w:t>(objects with objects (with objects…</w:t>
+        <w:t>(</w:t>
+      </w:r>
+      <w:proofErr w:type="gramEnd"/>
+      <w:r>
+        <w:t>objects with objects (with objects…</w:t>
       </w:r>
       <w:r>
         <w:t xml:space="preserve"> and so on) as </w:t>
@@ -218,7 +406,23 @@
         <w:t>master</w:t>
       </w:r>
       <w:r>
-        <w:t xml:space="preserve"> branch at: serialization\protobuf\testing\objproto and is named ProtoConverter.java. The accompanying files are output, and templates.</w:t>
+        <w:t xml:space="preserve"> branch at: serialization\</w:t>
+      </w:r>
+      <w:proofErr w:type="spellStart"/>
+      <w:r>
+        <w:t>protobuf</w:t>
+      </w:r>
+      <w:proofErr w:type="spellEnd"/>
+      <w:r>
+        <w:t>\testing\</w:t>
+      </w:r>
+      <w:proofErr w:type="spellStart"/>
+      <w:r>
+        <w:t>objproto</w:t>
+      </w:r>
+      <w:proofErr w:type="spellEnd"/>
+      <w:r>
+        <w:t xml:space="preserve"> and is named ProtoConverter.java. The accompanying files are output, and templates.</w:t>
       </w:r>
     </w:p>
     <w:p>
@@ -226,24 +430,86 @@
         <w:ind w:firstLine="720"/>
       </w:pPr>
       <w:r>
-        <w:t>The asynchronous transfer driver uses protobufs as a serialization mechanism.</w:t>
-      </w:r>
-      <w:bookmarkStart w:id="0" w:name="_GoBack"/>
-      <w:bookmarkEnd w:id="0"/>
+        <w:t>A Maven build automating the compilation of .proto files is located under the master branch at: serialization\</w:t>
+      </w:r>
+      <w:proofErr w:type="spellStart"/>
+      <w:r>
+        <w:t>protobuf</w:t>
+      </w:r>
+      <w:proofErr w:type="spellEnd"/>
+      <w:r>
+        <w:t>\testing\</w:t>
+      </w:r>
+      <w:proofErr w:type="spellStart"/>
+      <w:r>
+        <w:t>mvngooglex</w:t>
+      </w:r>
+      <w:proofErr w:type="spellEnd"/>
+      <w:r>
+        <w:t>\</w:t>
+      </w:r>
+      <w:proofErr w:type="spellStart"/>
+      <w:r>
+        <w:t>autoprotoc</w:t>
+      </w:r>
+      <w:proofErr w:type="spellEnd"/>
+      <w:r>
+        <w:t>. It uses an open-source plugin.</w:t>
+      </w:r>
     </w:p>
     <w:p>
       <w:pPr>
         <w:ind w:firstLine="720"/>
       </w:pPr>
       <w:r>
-        <w:t xml:space="preserve">A Maven build automating the compilation of .proto files is located under the </w:t>
-      </w:r>
-      <w:r>
-        <w:t>master</w:t>
-      </w:r>
-      <w:r>
-        <w:t xml:space="preserve"> branch at: serialization\protobuf\testing\mvngooglex\autoprotoc. It uses an open-source plugin.</w:t>
-      </w:r>
+        <w:t xml:space="preserve">The asynchronous transfer driver </w:t>
+      </w:r>
+      <w:r>
+        <w:t xml:space="preserve">uses </w:t>
+      </w:r>
+      <w:proofErr w:type="spellStart"/>
+      <w:r>
+        <w:t>protobufs</w:t>
+      </w:r>
+      <w:proofErr w:type="spellEnd"/>
+      <w:r>
+        <w:t xml:space="preserve"> as a serialization mechanism</w:t>
+      </w:r>
+      <w:r>
+        <w:t xml:space="preserve"> for the CAT machine as does the dongle-side app. The </w:t>
+      </w:r>
+      <w:proofErr w:type="spellStart"/>
+      <w:r>
+        <w:t>protobuf</w:t>
+      </w:r>
+      <w:proofErr w:type="spellEnd"/>
+      <w:r>
+        <w:t xml:space="preserve"> object</w:t>
+      </w:r>
+      <w:r>
+        <w:t>s are built</w:t>
+      </w:r>
+      <w:r>
+        <w:t xml:space="preserve">, converted to byte arrays and sent out on </w:t>
+      </w:r>
+      <w:proofErr w:type="gramStart"/>
+      <w:r>
+        <w:t>streams(</w:t>
+      </w:r>
+      <w:proofErr w:type="gramEnd"/>
+      <w:r>
+        <w:t xml:space="preserve">dongle-side) or using </w:t>
+      </w:r>
+      <w:proofErr w:type="spellStart"/>
+      <w:r>
+        <w:t>LibUsb.bulkTransfer</w:t>
+      </w:r>
+      <w:proofErr w:type="spellEnd"/>
+      <w:r>
+        <w:t xml:space="preserve">() (CAT-side). </w:t>
+      </w:r>
+      <w:bookmarkStart w:id="0" w:name="_GoBack"/>
+      <w:bookmarkEnd w:id="0"/>
     </w:p>
     <w:sectPr>
       <w:pgSz w:w="12240" w:h="15840"/>

</xml_diff>